<commit_message>
created and updated sqlc files
</commit_message>
<xml_diff>
--- a/Backend_Jornal.docx
+++ b/Backend_Jornal.docx
@@ -47,21 +47,7 @@
         <w:rPr>
           <w:lang w:val="en-US"/>
         </w:rPr>
-        <w:t xml:space="preserve">Installed </w:t>
-      </w:r>
-      <w:proofErr w:type="spellStart"/>
-      <w:r>
-        <w:rPr>
-          <w:lang w:val="en-US"/>
-        </w:rPr>
-        <w:t>wsl</w:t>
-      </w:r>
-      <w:proofErr w:type="spellEnd"/>
-      <w:r>
-        <w:rPr>
-          <w:lang w:val="en-US"/>
-        </w:rPr>
-        <w:t xml:space="preserve"> for the project </w:t>
+        <w:t xml:space="preserve">Installed wsl for the project </w:t>
       </w:r>
     </w:p>
     <w:p>
@@ -97,16 +83,8 @@
         <w:rPr>
           <w:lang w:val="en-US"/>
         </w:rPr>
-        <w:t xml:space="preserve">Install </w:t>
-      </w:r>
-      <w:proofErr w:type="spellStart"/>
-      <w:r>
-        <w:rPr>
-          <w:lang w:val="en-US"/>
-        </w:rPr>
-        <w:t>sqlc</w:t>
-      </w:r>
-      <w:proofErr w:type="spellEnd"/>
+        <w:t>Install sqlc</w:t>
+      </w:r>
     </w:p>
     <w:p>
       <w:pPr>
@@ -147,30 +125,8 @@
         <w:rPr>
           <w:lang w:val="en-US"/>
         </w:rPr>
-        <w:t xml:space="preserve">Pull </w:t>
-      </w:r>
-      <w:proofErr w:type="spellStart"/>
-      <w:r>
-        <w:rPr>
-          <w:lang w:val="en-US"/>
-        </w:rPr>
-        <w:t>postgres</w:t>
-      </w:r>
-      <w:proofErr w:type="spellEnd"/>
-      <w:r>
-        <w:rPr>
-          <w:lang w:val="en-US"/>
-        </w:rPr>
-        <w:t xml:space="preserve"> image with docker pull </w:t>
-      </w:r>
-      <w:proofErr w:type="spellStart"/>
-      <w:r>
-        <w:rPr>
-          <w:lang w:val="en-US"/>
-        </w:rPr>
-        <w:t>image:tag</w:t>
-      </w:r>
-      <w:proofErr w:type="spellEnd"/>
+        <w:t>Pull postgres image with docker pull image:tag</w:t>
+      </w:r>
     </w:p>
     <w:p>
       <w:pPr>
@@ -207,40 +163,30 @@
           <w:lang w:val="en-US"/>
         </w:rPr>
       </w:pPr>
-      <w:proofErr w:type="spellStart"/>
       <w:r>
         <w:rPr>
           <w:lang w:val="en-US"/>
         </w:rPr>
         <w:t>Tableplus</w:t>
       </w:r>
-      <w:proofErr w:type="spellEnd"/>
-    </w:p>
-    <w:p>
-      <w:pPr>
-        <w:pStyle w:val="ListParagraph"/>
-        <w:numPr>
-          <w:ilvl w:val="0"/>
-          <w:numId w:val="1"/>
-        </w:numPr>
-        <w:rPr>
-          <w:lang w:val="en-US"/>
-        </w:rPr>
-      </w:pPr>
-      <w:r>
-        <w:rPr>
-          <w:lang w:val="en-US"/>
-        </w:rPr>
-        <w:t xml:space="preserve">(8-7-2024) make schema in </w:t>
-      </w:r>
-      <w:proofErr w:type="spellStart"/>
-      <w:r>
-        <w:rPr>
-          <w:lang w:val="en-US"/>
-        </w:rPr>
-        <w:t>Tableplus</w:t>
-      </w:r>
-      <w:proofErr w:type="spellEnd"/>
+    </w:p>
+    <w:p>
+      <w:pPr>
+        <w:pStyle w:val="ListParagraph"/>
+        <w:numPr>
+          <w:ilvl w:val="0"/>
+          <w:numId w:val="1"/>
+        </w:numPr>
+        <w:rPr>
+          <w:lang w:val="en-US"/>
+        </w:rPr>
+      </w:pPr>
+      <w:r>
+        <w:rPr>
+          <w:lang w:val="en-US"/>
+        </w:rPr>
+        <w:t>(8-7-2024) make schema in Tableplus</w:t>
+      </w:r>
     </w:p>
     <w:p>
       <w:pPr>
@@ -318,6 +264,30 @@
           <w:lang w:val="en-US"/>
         </w:rPr>
         <w:t xml:space="preserve">(18-07-2024) Install SQLC </w:t>
+      </w:r>
+    </w:p>
+    <w:p>
+      <w:pPr>
+        <w:pStyle w:val="ListParagraph"/>
+        <w:numPr>
+          <w:ilvl w:val="0"/>
+          <w:numId w:val="1"/>
+        </w:numPr>
+        <w:rPr>
+          <w:lang w:val="en-US"/>
+        </w:rPr>
+      </w:pPr>
+      <w:r>
+        <w:rPr>
+          <w:lang w:val="en-US"/>
+        </w:rPr>
+        <w:t>Write sqlc functions</w:t>
+      </w:r>
+      <w:r>
+        <w:rPr>
+          <w:lang w:val="en-US"/>
+        </w:rPr>
+        <w:t xml:space="preserve"> (CRUD operations)</w:t>
       </w:r>
     </w:p>
     <w:sectPr>

</xml_diff>